<commit_message>
done, added gpg part
</commit_message>
<xml_diff>
--- a/features.docx
+++ b/features.docx
@@ -5095,9 +5095,270 @@
       <w:pPr>
         <w:pStyle w:val="Heading1"/>
       </w:pPr>
-      <w:bookmarkStart w:id="58" w:name="导出"/>
+      <w:bookmarkStart w:id="58" w:name="加密"/>
       <w:bookmarkEnd w:id="58"/>
       <w:r>
+        <w:t xml:space="preserve">加密</w:t>
+      </w:r>
+    </w:p>
+    <w:p>
+      <w:r>
+        <w:t xml:space="preserve">现生成 GPG 蜜月, 见</w:t>
+      </w:r>
+      <w:r>
+        <w:t xml:space="preserve"> </w:t>
+      </w:r>
+      <w:hyperlink r:id="rId59">
+        <w:r>
+          <w:rPr>
+            <w:rStyle w:val="Link"/>
+          </w:rPr>
+          <w:t xml:space="preserve">GPG入门教程 - 阮一峰的网络日志</w:t>
+        </w:r>
+      </w:hyperlink>
+    </w:p>
+    <w:p>
+      <w:pPr>
+        <w:pStyle w:val="SourceCode"/>
+      </w:pPr>
+    </w:p>
+    <w:p>
+      <w:r>
+        <w:t xml:space="preserve">用 GPG 加密, 比如我的</w:t>
+      </w:r>
+    </w:p>
+    <w:p>
+      <w:pPr>
+        <w:pStyle w:val="SourceCode"/>
+      </w:pPr>
+      <w:r>
+        <w:rPr>
+          <w:rStyle w:val="CommentTok"/>
+        </w:rPr>
+        <w:t xml:space="preserve">;; pgp</w:t>
+      </w:r>
+      <w:r>
+        <w:br w:type="textWrapping"/>
+      </w:r>
+      <w:r>
+        <w:rPr>
+          <w:rStyle w:val="NormalTok"/>
+        </w:rPr>
+        <w:t xml:space="preserve">(</w:t>
+      </w:r>
+      <w:r>
+        <w:rPr>
+          <w:rStyle w:val="KeywordTok"/>
+        </w:rPr>
+        <w:t xml:space="preserve">require</w:t>
+      </w:r>
+      <w:r>
+        <w:rPr>
+          <w:rStyle w:val="NormalTok"/>
+        </w:rPr>
+        <w:t xml:space="preserve"> </w:t>
+      </w:r>
+      <w:r>
+        <w:rPr>
+          <w:rStyle w:val="NormalTok"/>
+        </w:rPr>
+        <w:t xml:space="preserve">'org-crypt)</w:t>
+      </w:r>
+      <w:r>
+        <w:br w:type="textWrapping"/>
+      </w:r>
+      <w:r>
+        <w:rPr>
+          <w:rStyle w:val="NormalTok"/>
+        </w:rPr>
+        <w:t xml:space="preserve">(org-crypt-use-before-save-magic)</w:t>
+      </w:r>
+      <w:r>
+        <w:br w:type="textWrapping"/>
+      </w:r>
+      <w:r>
+        <w:rPr>
+          <w:rStyle w:val="NormalTok"/>
+        </w:rPr>
+        <w:t xml:space="preserve">(</w:t>
+      </w:r>
+      <w:r>
+        <w:rPr>
+          <w:rStyle w:val="KeywordTok"/>
+        </w:rPr>
+        <w:t xml:space="preserve">setq</w:t>
+      </w:r>
+      <w:r>
+        <w:rPr>
+          <w:rStyle w:val="NormalTok"/>
+        </w:rPr>
+        <w:t xml:space="preserve"> </w:t>
+      </w:r>
+      <w:r>
+        <w:rPr>
+          <w:rStyle w:val="NormalTok"/>
+        </w:rPr>
+        <w:t xml:space="preserve">org-crypt-tag-matcher </w:t>
+      </w:r>
+      <w:r>
+        <w:rPr>
+          <w:rStyle w:val="StringTok"/>
+        </w:rPr>
+        <w:t xml:space="preserve">"secret"</w:t>
+      </w:r>
+      <w:r>
+        <w:rPr>
+          <w:rStyle w:val="NormalTok"/>
+        </w:rPr>
+        <w:t xml:space="preserve">)</w:t>
+      </w:r>
+      <w:r>
+        <w:br w:type="textWrapping"/>
+      </w:r>
+      <w:r>
+        <w:rPr>
+          <w:rStyle w:val="NormalTok"/>
+        </w:rPr>
+        <w:t xml:space="preserve">(</w:t>
+      </w:r>
+      <w:r>
+        <w:rPr>
+          <w:rStyle w:val="KeywordTok"/>
+        </w:rPr>
+        <w:t xml:space="preserve">setq</w:t>
+      </w:r>
+      <w:r>
+        <w:rPr>
+          <w:rStyle w:val="NormalTok"/>
+        </w:rPr>
+        <w:t xml:space="preserve"> </w:t>
+      </w:r>
+      <w:r>
+        <w:rPr>
+          <w:rStyle w:val="NormalTok"/>
+        </w:rPr>
+        <w:t xml:space="preserve">org-tags-exclude-from-inheritance (</w:t>
+      </w:r>
+      <w:r>
+        <w:rPr>
+          <w:rStyle w:val="KeywordTok"/>
+        </w:rPr>
+        <w:t xml:space="preserve">quote</w:t>
+      </w:r>
+      <w:r>
+        <w:rPr>
+          <w:rStyle w:val="NormalTok"/>
+        </w:rPr>
+        <w:t xml:space="preserve"> </w:t>
+      </w:r>
+      <w:r>
+        <w:rPr>
+          <w:rStyle w:val="NormalTok"/>
+        </w:rPr>
+        <w:t xml:space="preserve">(</w:t>
+      </w:r>
+      <w:r>
+        <w:rPr>
+          <w:rStyle w:val="StringTok"/>
+        </w:rPr>
+        <w:t xml:space="preserve">"secret"</w:t>
+      </w:r>
+      <w:r>
+        <w:rPr>
+          <w:rStyle w:val="NormalTok"/>
+        </w:rPr>
+        <w:t xml:space="preserve">)))</w:t>
+      </w:r>
+      <w:r>
+        <w:br w:type="textWrapping"/>
+      </w:r>
+      <w:r>
+        <w:rPr>
+          <w:rStyle w:val="NormalTok"/>
+        </w:rPr>
+        <w:t xml:space="preserve">(</w:t>
+      </w:r>
+      <w:r>
+        <w:rPr>
+          <w:rStyle w:val="KeywordTok"/>
+        </w:rPr>
+        <w:t xml:space="preserve">setq</w:t>
+      </w:r>
+      <w:r>
+        <w:rPr>
+          <w:rStyle w:val="NormalTok"/>
+        </w:rPr>
+        <w:t xml:space="preserve"> </w:t>
+      </w:r>
+      <w:r>
+        <w:rPr>
+          <w:rStyle w:val="NormalTok"/>
+        </w:rPr>
+        <w:t xml:space="preserve">org-crypt-key </w:t>
+      </w:r>
+      <w:r>
+        <w:rPr>
+          <w:rStyle w:val="StringTok"/>
+        </w:rPr>
+        <w:t xml:space="preserve">"TANG ZhiXiong"</w:t>
+      </w:r>
+      <w:r>
+        <w:rPr>
+          <w:rStyle w:val="NormalTok"/>
+        </w:rPr>
+        <w:t xml:space="preserve">)</w:t>
+      </w:r>
+    </w:p>
+    <w:p>
+      <w:r>
+        <w:t xml:space="preserve">加密后你就看不到了. 就像下一个标签. 保存的时候就会自动加密.</w:t>
+      </w:r>
+    </w:p>
+    <w:p>
+      <w:pPr>
+        <w:pStyle w:val="Heading2"/>
+      </w:pPr>
+      <w:bookmarkStart w:id="60" w:name="你看不到我-secret"/>
+      <w:bookmarkEnd w:id="60"/>
+      <w:r>
+        <w:t xml:space="preserve">你看不到我 :secret:</w:t>
+      </w:r>
+    </w:p>
+    <w:p>
+      <w:r>
+        <w:t xml:space="preserve">-----BEGIN PGP MESSAGE----- Version: GnuPG v1</w:t>
+      </w:r>
+    </w:p>
+    <w:p>
+      <w:r>
+        <w:t xml:space="preserve">hQEMA/UK1fWnkkUVAQgAha+jHx4oRpLNxJ59utczwjQ37Zlq5XRVCwMqy6f5s27V sCagmo2Gqfj781qsgpaduIGKXULgdtbbZ97+6B08zgESQTkSLBMnmqMB9LEapwQO lHYlBdVq/bTbYU66/qbEZ+Jf8FfRQ/q1NUK7xSQhI8NMFaswNq7/wAeSPVOW0kuI RV8nk6AJgmLHRVrbkDHlhHZIVz1+1usZBQpkclWTg/y/9tNrargl0n2Q3IZQRl4c i7h6r6bYErTIT4DpEv+tih56LR6+Q9JIHZ03RGQhm5OqNlOSpcvP4B9bz/b5Sr9U 8BzQkdMMJzs91vjgrDRNT+SA3BRhDpo+0NzY0WF5v9LpAaN2Vm3n5w62v2W4zLzH QfbL4L52yzOyy5quYKlOvN9/UGZHXMbgFa1XuDE1w1TC2poVREebfk8GykBy9KLm PqJ//dtc2PRPEEsJRODDEqgyNzXsSwedFtMnV3+XczvFv5+YUUH40X0aNrvqA37x 5vhw6gwHsYNMFYTqMJzg4w4LFu/7qWJ9myqEXxT4Wv0lH0XuTZdlUgeleSCxqgLU DhmJH3+mbthWYLRT4Z+IZmWHqYgg1Cydr/sYJ1xVHbdKnbIGf1/uF1WnYQe4L41H JsZraG2pNQaLwSVdtOCf4BHXt+3X98BAVSO1I//V9igdnt++Od31PiBMaM+vfY7W ZVisvIzZiSc+goDyESK5oWJBciBizcH8d8WmLGi40PdRSEyX6mW9SGlm6Aofrkr9 qDbMfyqCo4O+QGjd3C7X1i7I0qMtRS0vWCIc8wmlZrSp8vHHm+YxHdczHpJnj292 1yr8fjkpRpJUljnd/lOLFFmSF+Mw2ByF5OHpgZmkhrFjRI6AQ1NmAEqPVgE9LDmm vfH8CaVhNXlzsNVvr9wI4xU645HOGMn16ygrJCy81cCgbm2X7PAGqhsi8TLkRr++ RvKS57a9CrLgIrmjUXsgCM9fHOcL4nUYHsspuCRGPg09+AW+1deOEyZ1mkzoC13+ BlNBjtqE+kQwB5u4F2GA2kvBJjrxKx/T9SD4pkFJmUvEcG6BtvNwQzpnwhHvlnJU wr51wELCB9sEF4cNjXRqXLpufrDimqsKuVq09CUklSKG0QFuGn4OotTZUSrDxjbP KFHiQVyDzj7kVO9K7qjDLZGNehkF/7AmKl3BtiaeVaJvEyPxzgUlADrhiNPCg7oR 7QEfuyxiTWs6fcYnWk/5lpjpeq0yP+xquMjQwCvQV3miXh4jWkoRXIgFPMy0/KTP LJKkN53uULd3UI1913lEleFPaPpzqekU2RA34cOFUtOGQefs2hYbuAbZSdPTUDho vDrvvLYRl+tSQAwFnR9MGcVTyPSC4+ROPGB+ABDOz4RkSBvLj1ORsVLk7iuHlOkL 0YH3uKwEY3R8clKvhEp68fSDCA8bI6+QfoJrUCrvI06+jLc3Bxq+4X+63OEfx1f3 Z+mMzpiT5q2Rj3mQL5Z7kwxAT55Hl/hRO/wkUkT3YegXiTJFNbZLnnMABccbk4uI zaOyAXHHL0JOIFeaxJWyVMLBUuVZDErksspWddk7f0gYIT1BCwrV4uV5D796Uyv/ 4YqUPIYJwC5K2XPj6o09cEOI39FfJOx34nvhxRxKou+O3Ofwld3OAgGdX4zl26Dl oUVyUlvFWbRQqOiDp0j3JZXSl9ObFFF4Tg== =3wea -----END PGP MESSAGE-----</w:t>
+      </w:r>
+    </w:p>
+    <w:p>
+      <w:pPr>
+        <w:pStyle w:val="Heading2"/>
+      </w:pPr>
+      <w:bookmarkStart w:id="61" w:name="如何揭密"/>
+      <w:bookmarkEnd w:id="61"/>
+      <w:r>
+        <w:t xml:space="preserve">如何揭密</w:t>
+      </w:r>
+    </w:p>
+    <w:p>
+      <w:r>
+        <w:rPr>
+          <w:rStyle w:val="VerbatimChar"/>
+        </w:rPr>
+        <w:t xml:space="preserve">org-decrypt-entry</w:t>
+      </w:r>
+    </w:p>
+    <w:p>
+      <w:pPr>
+        <w:pStyle w:val="Heading1"/>
+      </w:pPr>
+      <w:bookmarkStart w:id="62" w:name="导出"/>
+      <w:bookmarkEnd w:id="62"/>
+      <w:r>
         <w:t xml:space="preserve">导出</w:t>
       </w:r>
     </w:p>
@@ -5105,8 +5366,8 @@
       <w:pPr>
         <w:pStyle w:val="Heading2"/>
       </w:pPr>
-      <w:bookmarkStart w:id="59" w:name="html"/>
-      <w:bookmarkEnd w:id="59"/>
+      <w:bookmarkStart w:id="63" w:name="html"/>
+      <w:bookmarkEnd w:id="63"/>
       <w:r>
         <w:t xml:space="preserve">html</w:t>
       </w:r>
@@ -5115,8 +5376,8 @@
       <w:pPr>
         <w:pStyle w:val="Heading2"/>
       </w:pPr>
-      <w:bookmarkStart w:id="60" w:name="todo-latex"/>
-      <w:bookmarkEnd w:id="60"/>
+      <w:bookmarkStart w:id="64" w:name="todo-latex"/>
+      <w:bookmarkEnd w:id="64"/>
       <w:r>
         <w:t xml:space="preserve">TODO LaTeX</w:t>
       </w:r>
@@ -5130,8 +5391,8 @@
       <w:pPr>
         <w:pStyle w:val="Heading2"/>
       </w:pPr>
-      <w:bookmarkStart w:id="61" w:name="docx"/>
-      <w:bookmarkEnd w:id="61"/>
+      <w:bookmarkStart w:id="65" w:name="docx"/>
+      <w:bookmarkEnd w:id="65"/>
       <w:r>
         <w:t xml:space="preserve">docx</w:t>
       </w:r>
@@ -5350,7 +5611,7 @@
     </w:lvl>
   </w:abstractNum>
   <w:abstractNum w:abstractNumId="990">
-    <w:nsid w:val="3822beab"/>
+    <w:nsid w:val="266b38c3"/>
     <w:multiLevelType w:val="multilevel"/>
     <w:lvl w:ilvl="0">
       <w:numFmt w:val="bullet"/>
@@ -5431,7 +5692,7 @@
     </w:lvl>
   </w:abstractNum>
   <w:abstractNum w:abstractNumId="991">
-    <w:nsid w:val="e62e1ae4"/>
+    <w:nsid w:val="f40d5198"/>
     <w:multiLevelType w:val="multilevel"/>
     <w:lvl w:ilvl="0">
       <w:numFmt w:val="bullet"/>
@@ -5512,7 +5773,7 @@
     </w:lvl>
   </w:abstractNum>
   <w:abstractNum w:abstractNumId="99201">
-    <w:nsid w:val="e951f7dd"/>
+    <w:nsid w:val="de04dd93"/>
     <w:multiLevelType w:val="multilevel"/>
     <w:lvl w:ilvl="0">
       <w:start w:val="1"/>

</xml_diff>